<commit_message>
add batas template survey ITR
</commit_message>
<xml_diff>
--- a/public/templates/itr/1B_BA_survey_template.docx
+++ b/public/templates/itr/1B_BA_survey_template.docx
@@ -227,7 +227,7 @@
               </wp:anchor>
             </w:drawing>
           </mc:Choice>
-          <mc:Fallback xmlns:sl="http://schemas.openxmlformats.org/schemaLibrary/2006/main" xmlns:a="http://schemas.openxmlformats.org/drawingml/2006/main" xmlns:pic="http://schemas.openxmlformats.org/drawingml/2006/picture" xmlns:c="http://schemas.openxmlformats.org/drawingml/2006/chart" xmlns:lc="http://schemas.openxmlformats.org/drawingml/2006/lockedCanvas" xmlns:dgm="http://schemas.openxmlformats.org/drawingml/2006/diagram" xmlns="http://schemas.microsoft.com/office/tasks/2019/documenttasks" xmlns:cr="http://schemas.microsoft.com/office/comments/2020/reactions">
+          <mc:Fallback xmlns:cr="http://schemas.microsoft.com/office/comments/2020/reactions" xmlns="http://schemas.microsoft.com/office/tasks/2019/documenttasks" xmlns:dgm="http://schemas.openxmlformats.org/drawingml/2006/diagram" xmlns:lc="http://schemas.openxmlformats.org/drawingml/2006/lockedCanvas" xmlns:c="http://schemas.openxmlformats.org/drawingml/2006/chart" xmlns:pic="http://schemas.openxmlformats.org/drawingml/2006/picture" xmlns:a="http://schemas.openxmlformats.org/drawingml/2006/main" xmlns:sl="http://schemas.openxmlformats.org/schemaLibrary/2006/main">
             <w:drawing>
               <wp:anchor allowOverlap="1" behindDoc="0" distB="4294967294" distT="4294967294" distL="114300" distR="114300" hidden="0" layoutInCell="1" locked="0" relativeHeight="0" simplePos="0">
                 <wp:simplePos x="0" y="0"/>
@@ -1479,7 +1479,35 @@
           <w:sz w:val="24"/>
           <w:szCs w:val="24"/>
         </w:rPr>
-        <w:t>Kondisi pemanfaatan ruang di sebelah dan di sekitar lahan yang dimohonkan berupa (</w:t>
+        <w:t>Kondisi pemanfaatan ruang di sebelah dan di sekitar lahan yang dimohonkan berupa</w:t>
+      </w:r>
+      <w:r>
+        <w:rPr>
+          <w:rFonts w:ascii="Times New Roman" w:eastAsia="Times New Roman" w:hAnsi="Times New Roman" w:cs="Times New Roman"/>
+          <w:color w:val="000000"/>
+          <w:sz w:val="24"/>
+          <w:szCs w:val="24"/>
+        </w:rPr>
+        <w:t xml:space="preserve"> :</w:t>
+      </w:r>
+      <w:r>
+        <w:rPr>
+          <w:rFonts w:ascii="Times New Roman" w:eastAsia="Times New Roman" w:hAnsi="Times New Roman" w:cs="Times New Roman"/>
+          <w:color w:val="000000"/>
+          <w:sz w:val="24"/>
+          <w:szCs w:val="24"/>
+        </w:rPr>
+        <w:br/>
+        <w:t>batas utara : ${batas_utara}, batas Selatan : ${batas_selatan}, batas timur : ${batas_timur}, batas barat : ${batas_barat}</w:t>
+      </w:r>
+      <w:r>
+        <w:rPr>
+          <w:rFonts w:ascii="Times New Roman" w:eastAsia="Times New Roman" w:hAnsi="Times New Roman" w:cs="Times New Roman"/>
+          <w:color w:val="000000"/>
+          <w:sz w:val="24"/>
+          <w:szCs w:val="24"/>
+        </w:rPr>
+        <w:t xml:space="preserve"> (</w:t>
       </w:r>
       <w:r>
         <w:rPr>
@@ -1608,6 +1636,7 @@
           <w:sz w:val="24"/>
           <w:szCs w:val="24"/>
         </w:rPr>
+        <w:lastRenderedPageBreak/>
         <w:t>Lokasi persil berada pada</w:t>
       </w:r>
       <w:r>
@@ -1670,17 +1699,7 @@
           <w:sz w:val="24"/>
           <w:szCs w:val="24"/>
         </w:rPr>
-        <w:t xml:space="preserve">dengan tipe jalan </w:t>
-      </w:r>
-      <w:r>
-        <w:rPr>
-          <w:rFonts w:ascii="Times New Roman" w:eastAsia="Times New Roman" w:hAnsi="Times New Roman" w:cs="Times New Roman"/>
-          <w:color w:val="000000"/>
-          <w:sz w:val="24"/>
-          <w:szCs w:val="24"/>
-        </w:rPr>
-        <w:lastRenderedPageBreak/>
-        <w:t xml:space="preserve">dengan </w:t>
+        <w:t xml:space="preserve">dengan tipe jalan dengan </w:t>
       </w:r>
       <w:r>
         <w:rPr>

</xml_diff>

<commit_message>
fix surveyor name ITR
</commit_message>
<xml_diff>
--- a/public/templates/itr/1B_BA_survey_template.docx
+++ b/public/templates/itr/1B_BA_survey_template.docx
@@ -227,7 +227,7 @@
               </wp:anchor>
             </w:drawing>
           </mc:Choice>
-          <mc:Fallback xmlns:cr="http://schemas.microsoft.com/office/comments/2020/reactions" xmlns="http://schemas.microsoft.com/office/tasks/2019/documenttasks" xmlns:dgm="http://schemas.openxmlformats.org/drawingml/2006/diagram" xmlns:lc="http://schemas.openxmlformats.org/drawingml/2006/lockedCanvas" xmlns:c="http://schemas.openxmlformats.org/drawingml/2006/chart" xmlns:pic="http://schemas.openxmlformats.org/drawingml/2006/picture" xmlns:a="http://schemas.openxmlformats.org/drawingml/2006/main" xmlns:sl="http://schemas.openxmlformats.org/schemaLibrary/2006/main">
+          <mc:Fallback xmlns:sl="http://schemas.openxmlformats.org/schemaLibrary/2006/main" xmlns:a="http://schemas.openxmlformats.org/drawingml/2006/main" xmlns:pic="http://schemas.openxmlformats.org/drawingml/2006/picture" xmlns:c="http://schemas.openxmlformats.org/drawingml/2006/chart" xmlns:lc="http://schemas.openxmlformats.org/drawingml/2006/lockedCanvas" xmlns:dgm="http://schemas.openxmlformats.org/drawingml/2006/diagram" xmlns="http://schemas.microsoft.com/office/tasks/2019/documenttasks" xmlns:cr="http://schemas.microsoft.com/office/comments/2020/reactions">
             <w:drawing>
               <wp:anchor allowOverlap="1" behindDoc="0" distB="4294967294" distT="4294967294" distL="114300" distR="114300" hidden="0" layoutInCell="1" locked="0" relativeHeight="0" simplePos="0">
                 <wp:simplePos x="0" y="0"/>
@@ -2178,7 +2178,6 @@
               <w:jc w:val="both"/>
               <w:rPr>
                 <w:rFonts w:ascii="Times New Roman" w:eastAsia="Times New Roman" w:hAnsi="Times New Roman" w:cs="Times New Roman"/>
-                <w:color w:val="FF0000"/>
                 <w:sz w:val="24"/>
                 <w:szCs w:val="24"/>
               </w:rPr>
@@ -2186,11 +2185,10 @@
             <w:r>
               <w:rPr>
                 <w:rFonts w:ascii="Times New Roman" w:eastAsia="Times New Roman" w:hAnsi="Times New Roman" w:cs="Times New Roman"/>
-                <w:color w:val="FF0000"/>
-                <w:sz w:val="24"/>
-                <w:szCs w:val="24"/>
-              </w:rPr>
-              <w:t>sesuaikan</w:t>
+                <w:sz w:val="24"/>
+                <w:szCs w:val="24"/>
+              </w:rPr>
+              <w:t>${nama_surveyor}</w:t>
             </w:r>
           </w:p>
           <w:p>

</xml_diff>